<commit_message>
Subiendo nueva versión del dashboard - reemplazo completo
</commit_message>
<xml_diff>
--- a/borradortaller.docx
+++ b/borradortaller.docx
@@ -2,6 +2,462 @@
 <file path=word/document.xml><?xml version="1.0" encoding="utf-8"?>
 <w:document xmlns:wpc="http://schemas.microsoft.com/office/word/2010/wordprocessingCanvas" xmlns:cx="http://schemas.microsoft.com/office/drawing/2014/chartex" xmlns:cx1="http://schemas.microsoft.com/office/drawing/2015/9/8/chartex" xmlns:cx2="http://schemas.microsoft.com/office/drawing/2015/10/21/chartex" xmlns:cx3="http://schemas.microsoft.com/office/drawing/2016/5/9/chartex" xmlns:cx4="http://schemas.microsoft.com/office/drawing/2016/5/10/chartex" xmlns:cx5="http://schemas.microsoft.com/office/drawing/2016/5/11/chartex" xmlns:cx6="http://schemas.microsoft.com/office/drawing/2016/5/12/chartex" xmlns:cx7="http://schemas.microsoft.com/office/drawing/2016/5/13/chartex" xmlns:cx8="http://schemas.microsoft.com/office/drawing/2016/5/14/chartex" xmlns:mc="http://schemas.openxmlformats.org/markup-compatibility/2006" xmlns:aink="http://schemas.microsoft.com/office/drawing/2016/ink" xmlns:am3d="http://schemas.microsoft.com/office/drawing/2017/model3d" xmlns:o="urn:schemas-microsoft-com:office:office" xmlns:oel="http://schemas.microsoft.com/office/2019/extlst" xmlns:r="http://schemas.openxmlformats.org/officeDocument/2006/relationships" xmlns:m="http://schemas.openxmlformats.org/officeDocument/2006/math" xmlns:v="urn:schemas-microsoft-com:vml" xmlns:wp14="http://schemas.microsoft.com/office/word/2010/wordprocessingDrawing" xmlns:wp="http://schemas.openxmlformats.org/drawingml/2006/wordprocessingDrawing" xmlns:w10="urn:schemas-microsoft-com:office:word" xmlns:w="http://schemas.openxmlformats.org/wordprocessingml/2006/main" xmlns:w14="http://schemas.microsoft.com/office/word/2010/wordml" xmlns:w15="http://schemas.microsoft.com/office/word/2012/wordml" xmlns:w16cex="http://schemas.microsoft.com/office/word/2018/wordml/cex" xmlns:w16cid="http://schemas.microsoft.com/office/word/2016/wordml/cid" xmlns:w16="http://schemas.microsoft.com/office/word/2018/wordml" xmlns:w16sdtdh="http://schemas.microsoft.com/office/word/2020/wordml/sdtdatahash" xmlns:w16se="http://schemas.microsoft.com/office/word/2015/wordml/symex" xmlns:wpg="http://schemas.microsoft.com/office/word/2010/wordprocessingGroup" xmlns:wpi="http://schemas.microsoft.com/office/word/2010/wordprocessingInk" xmlns:wne="http://schemas.microsoft.com/office/word/2006/wordml" xmlns:wps="http://schemas.microsoft.com/office/word/2010/wordprocessingShape" mc:Ignorable="w14 w15 w16se w16cid w16 w16cex w16sdtdh wp14">
   <w:body>
+    <w:p>
+      <w:pPr>
+        <w:pStyle w:val="NormalWeb"/>
+      </w:pPr>
+      <w:r>
+        <w:rPr>
+          <w:rFonts w:hAnsi="Symbol"/>
+        </w:rPr>
+        <w:t></w:t>
+      </w:r>
+      <w:r>
+        <w:t xml:space="preserve">  </w:t>
+      </w:r>
+      <w:r>
+        <w:rPr>
+          <w:rStyle w:val="Textoennegrita"/>
+          <w:highlight w:val="yellow"/>
+        </w:rPr>
+        <w:t>Felipe Toro Valencia</w:t>
+      </w:r>
+      <w:r>
+        <w:rPr>
+          <w:highlight w:val="yellow"/>
+        </w:rPr>
+        <w:t xml:space="preserve"> y </w:t>
+      </w:r>
+      <w:r>
+        <w:rPr>
+          <w:rStyle w:val="Textoennegrita"/>
+          <w:highlight w:val="yellow"/>
+        </w:rPr>
+        <w:t>Juliana Herrera Valencia</w:t>
+      </w:r>
+      <w:r>
+        <w:t xml:space="preserve"> comparten el </w:t>
+      </w:r>
+      <w:r>
+        <w:rPr>
+          <w:rStyle w:val="Textoennegrita"/>
+        </w:rPr>
+        <w:t>apellido materno “Valencia”</w:t>
+      </w:r>
+      <w:r>
+        <w:t xml:space="preserve"> → podrían ser </w:t>
+      </w:r>
+      <w:r>
+        <w:rPr>
+          <w:rStyle w:val="Textoennegrita"/>
+        </w:rPr>
+        <w:t>hermanos por madre</w:t>
+      </w:r>
+      <w:r>
+        <w:t xml:space="preserve"> o </w:t>
+      </w:r>
+      <w:r>
+        <w:rPr>
+          <w:rStyle w:val="Textoennegrita"/>
+        </w:rPr>
+        <w:t>primos</w:t>
+      </w:r>
+      <w:r>
+        <w:t>.</w:t>
+      </w:r>
+    </w:p>
+    <w:p>
+      <w:pPr>
+        <w:pStyle w:val="NormalWeb"/>
+      </w:pPr>
+      <w:r>
+        <w:rPr>
+          <w:rFonts w:hAnsi="Symbol"/>
+        </w:rPr>
+        <w:t></w:t>
+      </w:r>
+      <w:r>
+        <w:t xml:space="preserve">  </w:t>
+      </w:r>
+      <w:r>
+        <w:rPr>
+          <w:rStyle w:val="Textoennegrita"/>
+        </w:rPr>
+        <w:t>Gabriela Valencia Salazar</w:t>
+      </w:r>
+      <w:r>
+        <w:t xml:space="preserve"> también tiene “Valencia” como apellido paterno → podría ser </w:t>
+      </w:r>
+      <w:r>
+        <w:rPr>
+          <w:rStyle w:val="Textoennegrita"/>
+        </w:rPr>
+        <w:t>madre</w:t>
+      </w:r>
+      <w:r>
+        <w:t xml:space="preserve">, </w:t>
+      </w:r>
+      <w:r>
+        <w:rPr>
+          <w:rStyle w:val="Textoennegrita"/>
+        </w:rPr>
+        <w:t>hermana mayor</w:t>
+      </w:r>
+      <w:r>
+        <w:t xml:space="preserve"> o </w:t>
+      </w:r>
+      <w:r>
+        <w:rPr>
+          <w:rStyle w:val="Textoennegrita"/>
+        </w:rPr>
+        <w:t>tía</w:t>
+      </w:r>
+      <w:r>
+        <w:t xml:space="preserve"> de Felipe o Juliana.</w:t>
+      </w:r>
+    </w:p>
+    <w:p>
+      <w:pPr>
+        <w:autoSpaceDE w:val="0"/>
+        <w:autoSpaceDN w:val="0"/>
+        <w:adjustRightInd w:val="0"/>
+        <w:spacing w:after="0" w:line="240" w:lineRule="auto"/>
+        <w:jc w:val="both"/>
+        <w:rPr>
+          <w:rFonts w:ascii="Arial" w:hAnsi="Arial" w:cs="Arial"/>
+          <w:color w:val="06060A"/>
+          <w:kern w:val="0"/>
+          <w:sz w:val="23"/>
+          <w:szCs w:val="23"/>
+        </w:rPr>
+      </w:pPr>
+      <w:r>
+        <w:rPr>
+          <w:rFonts w:ascii="Arial" w:hAnsi="Arial" w:cs="Arial"/>
+          <w:color w:val="06060A"/>
+          <w:kern w:val="0"/>
+          <w:sz w:val="23"/>
+          <w:szCs w:val="23"/>
+        </w:rPr>
+        <w:t>_________________*********----------------------------------------</w:t>
+      </w:r>
+    </w:p>
+    <w:p>
+      <w:pPr>
+        <w:pStyle w:val="NormalWeb"/>
+        <w:numPr>
+          <w:ilvl w:val="0"/>
+          <w:numId w:val="3"/>
+        </w:numPr>
+      </w:pPr>
+      <w:r>
+        <w:t xml:space="preserve">Si </w:t>
+      </w:r>
+      <w:r>
+        <w:rPr>
+          <w:rStyle w:val="Textoennegrita"/>
+        </w:rPr>
+        <w:t>"López" es el segundo apellido</w:t>
+      </w:r>
+      <w:r>
+        <w:t xml:space="preserve"> </w:t>
+      </w:r>
+      <w:r>
+        <w:rPr>
+          <w:highlight w:val="yellow"/>
+        </w:rPr>
+        <w:t>de Ana María</w:t>
+      </w:r>
+      <w:r>
+        <w:t xml:space="preserve"> (es decir, materno), y el </w:t>
+      </w:r>
+      <w:r>
+        <w:rPr>
+          <w:rStyle w:val="Textoennegrita"/>
+        </w:rPr>
+        <w:t>primer apellido</w:t>
+      </w:r>
+      <w:r>
+        <w:t xml:space="preserve"> de </w:t>
+      </w:r>
+      <w:r>
+        <w:rPr>
+          <w:highlight w:val="yellow"/>
+        </w:rPr>
+        <w:t>Santiago</w:t>
+      </w:r>
+      <w:r>
+        <w:t xml:space="preserve"> (paterno), </w:t>
+      </w:r>
+      <w:r>
+        <w:rPr>
+          <w:rStyle w:val="Textoennegrita"/>
+        </w:rPr>
+        <w:t>podría ser su hijo</w:t>
+      </w:r>
+      <w:r>
+        <w:t>.</w:t>
+      </w:r>
+    </w:p>
+    <w:p>
+      <w:pPr>
+        <w:pStyle w:val="NormalWeb"/>
+        <w:numPr>
+          <w:ilvl w:val="0"/>
+          <w:numId w:val="3"/>
+        </w:numPr>
+      </w:pPr>
+      <w:r>
+        <w:t>Esto se refuerza si Ana María es significativamente mayor (nació en 1976) y Santiago nació en 1979 → esto descartaría esa relación (solo 3 años de diferencia).</w:t>
+      </w:r>
+    </w:p>
+    <w:p>
+      <w:pPr>
+        <w:pStyle w:val="Ttulo3"/>
+      </w:pPr>
+      <w:r>
+        <w:t xml:space="preserve">2. </w:t>
+      </w:r>
+      <w:r>
+        <w:rPr>
+          <w:rStyle w:val="Textoennegrita"/>
+          <w:b/>
+          <w:bCs/>
+        </w:rPr>
+        <w:t>Tíos/as y sobrinos/as</w:t>
+      </w:r>
+    </w:p>
+    <w:p>
+      <w:pPr>
+        <w:pStyle w:val="NormalWeb"/>
+        <w:numPr>
+          <w:ilvl w:val="0"/>
+          <w:numId w:val="4"/>
+        </w:numPr>
+        <w:rPr>
+          <w:highlight w:val="cyan"/>
+        </w:rPr>
+      </w:pPr>
+      <w:r>
+        <w:t xml:space="preserve">Si ambos tienen </w:t>
+      </w:r>
+      <w:r>
+        <w:rPr>
+          <w:rStyle w:val="Textoennegrita"/>
+        </w:rPr>
+        <w:t>"López" como segundo apellido (materno)</w:t>
+      </w:r>
+      <w:r>
+        <w:t xml:space="preserve">, </w:t>
+      </w:r>
+      <w:r>
+        <w:rPr>
+          <w:highlight w:val="cyan"/>
+        </w:rPr>
+        <w:t xml:space="preserve">podrían ser </w:t>
+      </w:r>
+      <w:r>
+        <w:rPr>
+          <w:rStyle w:val="Textoennegrita"/>
+          <w:highlight w:val="cyan"/>
+        </w:rPr>
+        <w:t>primos por el lado materno</w:t>
+      </w:r>
+      <w:r>
+        <w:rPr>
+          <w:highlight w:val="cyan"/>
+        </w:rPr>
+        <w:t>.</w:t>
+      </w:r>
+    </w:p>
+    <w:p>
+      <w:pPr>
+        <w:pStyle w:val="Ttulo3"/>
+      </w:pPr>
+      <w:r>
+        <w:t xml:space="preserve">3. </w:t>
+      </w:r>
+      <w:r>
+        <w:rPr>
+          <w:rStyle w:val="Textoennegrita"/>
+          <w:b/>
+          <w:bCs/>
+        </w:rPr>
+        <w:t>Primos/as</w:t>
+      </w:r>
+    </w:p>
+    <w:p>
+      <w:pPr>
+        <w:pStyle w:val="NormalWeb"/>
+        <w:numPr>
+          <w:ilvl w:val="0"/>
+          <w:numId w:val="5"/>
+        </w:numPr>
+      </w:pPr>
+      <w:r>
+        <w:t xml:space="preserve">Si comparten un </w:t>
+      </w:r>
+      <w:r>
+        <w:rPr>
+          <w:rStyle w:val="Textoennegrita"/>
+        </w:rPr>
+        <w:t>apellido común</w:t>
+      </w:r>
+      <w:r>
+        <w:t>, pero en distinta posición (</w:t>
+      </w:r>
+      <w:r>
+        <w:rPr>
+          <w:b/>
+          <w:bCs/>
+          <w:color w:val="FF0000"/>
+          <w:u w:val="single"/>
+        </w:rPr>
+        <w:t xml:space="preserve">uno como paterno y otro como materno), es típico entre </w:t>
+      </w:r>
+      <w:r>
+        <w:rPr>
+          <w:rStyle w:val="Textoennegrita"/>
+          <w:b w:val="0"/>
+          <w:bCs w:val="0"/>
+          <w:color w:val="FF0000"/>
+          <w:u w:val="single"/>
+        </w:rPr>
+        <w:t>primos</w:t>
+      </w:r>
+      <w:r>
+        <w:t>.</w:t>
+      </w:r>
+    </w:p>
+    <w:p>
+      <w:pPr>
+        <w:autoSpaceDE w:val="0"/>
+        <w:autoSpaceDN w:val="0"/>
+        <w:adjustRightInd w:val="0"/>
+        <w:spacing w:after="0" w:line="240" w:lineRule="auto"/>
+        <w:jc w:val="both"/>
+        <w:rPr>
+          <w:rFonts w:ascii="Arial" w:hAnsi="Arial" w:cs="Arial"/>
+          <w:color w:val="06060A"/>
+          <w:kern w:val="0"/>
+          <w:sz w:val="23"/>
+          <w:szCs w:val="23"/>
+        </w:rPr>
+      </w:pPr>
+      <w:r>
+        <w:rPr>
+          <w:rFonts w:ascii="Segoe UI Emoji" w:hAnsi="Segoe UI Emoji" w:cs="Segoe UI Emoji"/>
+          <w:highlight w:val="darkCyan"/>
+        </w:rPr>
+        <w:t>🔗</w:t>
+      </w:r>
+      <w:r>
+        <w:rPr>
+          <w:highlight w:val="darkCyan"/>
+        </w:rPr>
+        <w:t xml:space="preserve"> </w:t>
+      </w:r>
+      <w:r>
+        <w:rPr>
+          <w:rStyle w:val="Textoennegrita"/>
+          <w:highlight w:val="darkCyan"/>
+        </w:rPr>
+        <w:t>Ana María Rivera López</w:t>
+      </w:r>
+      <w:r>
+        <w:rPr>
+          <w:highlight w:val="darkCyan"/>
+        </w:rPr>
+        <w:t xml:space="preserve"> está conectada como </w:t>
+      </w:r>
+      <w:r>
+        <w:rPr>
+          <w:rStyle w:val="Textoennegrita"/>
+          <w:highlight w:val="darkCyan"/>
+        </w:rPr>
+        <w:t>esposa</w:t>
+      </w:r>
+      <w:r>
+        <w:rPr>
+          <w:highlight w:val="darkCyan"/>
+        </w:rPr>
+        <w:t xml:space="preserve"> de </w:t>
+      </w:r>
+      <w:r>
+        <w:rPr>
+          <w:rStyle w:val="Textoennegrita"/>
+          <w:highlight w:val="darkCyan"/>
+        </w:rPr>
+        <w:t>Carlos Andrés Bermúdez Pérez</w:t>
+      </w:r>
+      <w:r>
+        <w:t>.</w:t>
+      </w:r>
+    </w:p>
+    <w:p>
+      <w:pPr>
+        <w:autoSpaceDE w:val="0"/>
+        <w:autoSpaceDN w:val="0"/>
+        <w:adjustRightInd w:val="0"/>
+        <w:spacing w:after="0" w:line="240" w:lineRule="auto"/>
+        <w:jc w:val="both"/>
+        <w:rPr>
+          <w:rFonts w:ascii="Arial" w:hAnsi="Arial" w:cs="Arial"/>
+          <w:color w:val="06060A"/>
+          <w:kern w:val="0"/>
+          <w:sz w:val="23"/>
+          <w:szCs w:val="23"/>
+        </w:rPr>
+      </w:pPr>
+    </w:p>
+    <w:p>
+      <w:pPr>
+        <w:autoSpaceDE w:val="0"/>
+        <w:autoSpaceDN w:val="0"/>
+        <w:adjustRightInd w:val="0"/>
+        <w:spacing w:after="0" w:line="240" w:lineRule="auto"/>
+        <w:jc w:val="both"/>
+        <w:rPr>
+          <w:rFonts w:ascii="Arial" w:hAnsi="Arial" w:cs="Arial"/>
+          <w:color w:val="06060A"/>
+          <w:kern w:val="0"/>
+          <w:sz w:val="23"/>
+          <w:szCs w:val="23"/>
+        </w:rPr>
+      </w:pPr>
+    </w:p>
+    <w:p>
+      <w:pPr>
+        <w:autoSpaceDE w:val="0"/>
+        <w:autoSpaceDN w:val="0"/>
+        <w:adjustRightInd w:val="0"/>
+        <w:spacing w:after="0" w:line="240" w:lineRule="auto"/>
+        <w:jc w:val="both"/>
+        <w:rPr>
+          <w:rFonts w:ascii="Arial" w:hAnsi="Arial" w:cs="Arial"/>
+          <w:color w:val="06060A"/>
+          <w:kern w:val="0"/>
+          <w:sz w:val="23"/>
+          <w:szCs w:val="23"/>
+        </w:rPr>
+      </w:pPr>
+    </w:p>
+    <w:p>
+      <w:pPr>
+        <w:autoSpaceDE w:val="0"/>
+        <w:autoSpaceDN w:val="0"/>
+        <w:adjustRightInd w:val="0"/>
+        <w:spacing w:after="0" w:line="240" w:lineRule="auto"/>
+        <w:jc w:val="both"/>
+        <w:rPr>
+          <w:rFonts w:ascii="Arial" w:hAnsi="Arial" w:cs="Arial"/>
+          <w:color w:val="06060A"/>
+          <w:kern w:val="0"/>
+          <w:sz w:val="23"/>
+          <w:szCs w:val="23"/>
+        </w:rPr>
+      </w:pPr>
+    </w:p>
     <w:p>
       <w:pPr>
         <w:autoSpaceDE w:val="0"/>
@@ -895,6 +1351,7 @@
                 <w:lang w:eastAsia="es-CO"/>
                 <w14:ligatures w14:val="none"/>
               </w:rPr>
+              <w:lastRenderedPageBreak/>
               <w:t>jun-18</w:t>
             </w:r>
           </w:p>
@@ -2057,7 +2514,6 @@
           <w:sz w:val="23"/>
           <w:szCs w:val="23"/>
         </w:rPr>
-        <w:lastRenderedPageBreak/>
         <w:t>Finalmente, la UIAF conoció</w:t>
       </w:r>
       <w:r>
@@ -3477,7 +3933,6 @@
           <w:sz w:val="26"/>
           <w:szCs w:val="26"/>
         </w:rPr>
-        <w:lastRenderedPageBreak/>
         <w:t xml:space="preserve">2.1. ANA MARÍA RIVERA LÓPEZ- </w:t>
       </w:r>
       <w:r>
@@ -3885,7 +4340,18 @@
           <w:sz w:val="20"/>
           <w:szCs w:val="20"/>
         </w:rPr>
-        <w:t xml:space="preserve">la señora ANA MARÍA RIVERA LÓPEZ, registra como actividad económica "actividades de apoyo terapéutico" y es titular de </w:t>
+        <w:t xml:space="preserve">la señora ANA MARÍA </w:t>
+      </w:r>
+      <w:r>
+        <w:rPr>
+          <w:rFonts w:ascii="Arial" w:hAnsi="Arial" w:cs="Arial"/>
+          <w:color w:val="090A0C"/>
+          <w:kern w:val="0"/>
+          <w:sz w:val="20"/>
+          <w:szCs w:val="20"/>
+        </w:rPr>
+        <w:lastRenderedPageBreak/>
+        <w:t xml:space="preserve">RIVERA LÓPEZ, registra como actividad económica "actividades de apoyo terapéutico" y es titular de </w:t>
       </w:r>
       <w:r>
         <w:rPr>
@@ -5910,7 +6376,6 @@
           <w:color w:val="0A0A0D"/>
           <w:kern w:val="0"/>
         </w:rPr>
-        <w:lastRenderedPageBreak/>
         <w:t xml:space="preserve">Transacciones </w:t>
       </w:r>
       <w:commentRangeStart w:id="4"/>
@@ -6161,17 +6626,7 @@
                 <w:lang w:eastAsia="es-CO"/>
                 <w14:ligatures w14:val="none"/>
               </w:rPr>
-              <w:t>C</w:t>
-            </w:r>
-            <w:r>
-              <w:rPr>
-                <w:rFonts w:ascii="Aptos Narrow" w:eastAsia="Times New Roman" w:hAnsi="Aptos Narrow" w:cs="Times New Roman"/>
-                <w:color w:val="000000"/>
-                <w:kern w:val="0"/>
-                <w:lang w:eastAsia="es-CO"/>
-                <w14:ligatures w14:val="none"/>
-              </w:rPr>
-              <w:t>onceopto</w:t>
+              <w:t>Conceopto</w:t>
             </w:r>
           </w:p>
         </w:tc>
@@ -7145,6 +7600,7 @@
                 <w:lang w:eastAsia="es-CO"/>
                 <w14:ligatures w14:val="none"/>
               </w:rPr>
+              <w:lastRenderedPageBreak/>
               <w:t>20/05/2018</w:t>
             </w:r>
           </w:p>
@@ -10581,7 +11037,6 @@
                 <w:lang w:eastAsia="es-CO"/>
                 <w14:ligatures w14:val="none"/>
               </w:rPr>
-              <w:lastRenderedPageBreak/>
               <w:t>INGRESO LIQUIDO</w:t>
             </w:r>
           </w:p>
@@ -13196,7 +13651,6 @@
                 <w:lang w:eastAsia="es-CO"/>
                 <w14:ligatures w14:val="none"/>
               </w:rPr>
-              <w:lastRenderedPageBreak/>
               <w:t>2019</w:t>
             </w:r>
           </w:p>
@@ -15099,6 +15553,7 @@
                 <w:lang w:eastAsia="es-CO"/>
                 <w14:ligatures w14:val="none"/>
               </w:rPr>
+              <w:lastRenderedPageBreak/>
               <w:t> </w:t>
             </w:r>
           </w:p>
@@ -16112,7 +16567,17 @@
           <w:sz w:val="20"/>
           <w:szCs w:val="20"/>
         </w:rPr>
-        <w:t>CARLOS ANDRÉS</w:t>
+        <w:t>CARLOS ANDRÉS BERMÚDEZ PÉREZ</w:t>
+      </w:r>
+      <w:r>
+        <w:rPr>
+          <w:rFonts w:ascii="Arial" w:hAnsi="Arial" w:cs="Arial"/>
+          <w:color w:val="26303F"/>
+          <w:kern w:val="0"/>
+          <w:sz w:val="20"/>
+          <w:szCs w:val="20"/>
+        </w:rPr>
+        <w:t xml:space="preserve">, </w:t>
       </w:r>
       <w:r>
         <w:rPr>
@@ -16122,7 +16587,17 @@
           <w:sz w:val="20"/>
           <w:szCs w:val="20"/>
         </w:rPr>
-        <w:t xml:space="preserve"> </w:t>
+        <w:t xml:space="preserve">registra 1 predio por un </w:t>
+      </w:r>
+      <w:r>
+        <w:rPr>
+          <w:rFonts w:ascii="Arial" w:hAnsi="Arial" w:cs="Arial"/>
+          <w:color w:val="181C24"/>
+          <w:kern w:val="0"/>
+          <w:sz w:val="20"/>
+          <w:szCs w:val="20"/>
+        </w:rPr>
+        <w:t xml:space="preserve">avalúo catastral </w:t>
       </w:r>
       <w:r>
         <w:rPr>
@@ -16132,17 +16607,17 @@
           <w:sz w:val="20"/>
           <w:szCs w:val="20"/>
         </w:rPr>
-        <w:t>BERMÚDEZ PÉREZ</w:t>
-      </w:r>
-      <w:r>
-        <w:rPr>
-          <w:rFonts w:ascii="Arial" w:hAnsi="Arial" w:cs="Arial"/>
-          <w:color w:val="26303F"/>
-          <w:kern w:val="0"/>
-          <w:sz w:val="20"/>
-          <w:szCs w:val="20"/>
-        </w:rPr>
-        <w:t xml:space="preserve">, </w:t>
+        <w:t xml:space="preserve">$75 millones, ubicado </w:t>
+      </w:r>
+      <w:r>
+        <w:rPr>
+          <w:rFonts w:ascii="Arial" w:hAnsi="Arial" w:cs="Arial"/>
+          <w:color w:val="181C24"/>
+          <w:kern w:val="0"/>
+          <w:sz w:val="20"/>
+          <w:szCs w:val="20"/>
+        </w:rPr>
+        <w:t xml:space="preserve">en </w:t>
       </w:r>
       <w:r>
         <w:rPr>
@@ -16152,67 +16627,7 @@
           <w:sz w:val="20"/>
           <w:szCs w:val="20"/>
         </w:rPr>
-        <w:t xml:space="preserve">registra 1 predio por un </w:t>
-      </w:r>
-      <w:r>
-        <w:rPr>
-          <w:rFonts w:ascii="Arial" w:hAnsi="Arial" w:cs="Arial"/>
-          <w:color w:val="181C24"/>
-          <w:kern w:val="0"/>
-          <w:sz w:val="20"/>
-          <w:szCs w:val="20"/>
-        </w:rPr>
-        <w:t xml:space="preserve">avalúo catastral </w:t>
-      </w:r>
-      <w:r>
-        <w:rPr>
-          <w:rFonts w:ascii="Arial" w:hAnsi="Arial" w:cs="Arial"/>
-          <w:color w:val="0A090C"/>
-          <w:kern w:val="0"/>
-          <w:sz w:val="20"/>
-          <w:szCs w:val="20"/>
-        </w:rPr>
-        <w:t xml:space="preserve">$75 millones, ubicado </w:t>
-      </w:r>
-      <w:r>
-        <w:rPr>
-          <w:rFonts w:ascii="Arial" w:hAnsi="Arial" w:cs="Arial"/>
-          <w:color w:val="181C24"/>
-          <w:kern w:val="0"/>
-          <w:sz w:val="20"/>
-          <w:szCs w:val="20"/>
-        </w:rPr>
-        <w:t xml:space="preserve">en </w:t>
-      </w:r>
-      <w:r>
-        <w:rPr>
-          <w:rFonts w:ascii="Arial" w:hAnsi="Arial" w:cs="Arial"/>
-          <w:color w:val="0A090C"/>
-          <w:kern w:val="0"/>
-          <w:sz w:val="20"/>
-          <w:szCs w:val="20"/>
-        </w:rPr>
-        <w:t>la ciudad de</w:t>
-      </w:r>
-      <w:r>
-        <w:rPr>
-          <w:rFonts w:ascii="Arial" w:hAnsi="Arial" w:cs="Arial"/>
-          <w:color w:val="0A090C"/>
-          <w:kern w:val="0"/>
-          <w:sz w:val="20"/>
-          <w:szCs w:val="20"/>
-        </w:rPr>
-        <w:t xml:space="preserve"> </w:t>
-      </w:r>
-      <w:r>
-        <w:rPr>
-          <w:rFonts w:ascii="Arial" w:hAnsi="Arial" w:cs="Arial"/>
-          <w:color w:val="0A090C"/>
-          <w:kern w:val="0"/>
-          <w:sz w:val="20"/>
-          <w:szCs w:val="20"/>
-        </w:rPr>
-        <w:t>Bogotá</w:t>
+        <w:t>la ciudad de Bogotá</w:t>
       </w:r>
       <w:r>
         <w:rPr>
@@ -16724,67 +17139,17 @@
           <w:sz w:val="11"/>
           <w:szCs w:val="11"/>
         </w:rPr>
-        <w:t>23</w:t>
+        <w:t xml:space="preserve">23 </w:t>
       </w:r>
       <w:r>
         <w:rPr>
           <w:rFonts w:ascii="Arial" w:hAnsi="Arial" w:cs="Arial"/>
           <w:color w:val="0A090C"/>
           <w:kern w:val="0"/>
-          <w:sz w:val="11"/>
-          <w:szCs w:val="11"/>
-        </w:rPr>
-        <w:t xml:space="preserve"> </w:t>
-      </w:r>
-      <w:r>
-        <w:rPr>
-          <w:rFonts w:ascii="Arial" w:hAnsi="Arial" w:cs="Arial"/>
-          <w:color w:val="0A090C"/>
-          <w:kern w:val="0"/>
-          <w:sz w:val="20"/>
-          <w:szCs w:val="20"/>
-        </w:rPr>
-        <w:t>, se observa que con el número de identificación del señor CARLOS ANDRÉS BERMÚDEZ PÉREZ</w:t>
-      </w:r>
-      <w:r>
-        <w:rPr>
-          <w:rFonts w:ascii="Arial" w:hAnsi="Arial" w:cs="Arial"/>
-          <w:color w:val="0A090C"/>
-          <w:kern w:val="0"/>
-          <w:sz w:val="20"/>
-          <w:szCs w:val="20"/>
-        </w:rPr>
-        <w:t xml:space="preserve"> </w:t>
-      </w:r>
-      <w:r>
-        <w:rPr>
-          <w:rFonts w:ascii="Arial" w:hAnsi="Arial" w:cs="Arial"/>
-          <w:color w:val="0A090C"/>
-          <w:kern w:val="0"/>
-          <w:sz w:val="20"/>
-          <w:szCs w:val="20"/>
-        </w:rPr>
-        <w:t>, figuran</w:t>
-      </w:r>
-      <w:r>
-        <w:rPr>
-          <w:rFonts w:ascii="Arial" w:hAnsi="Arial" w:cs="Arial"/>
-          <w:color w:val="0A090C"/>
-          <w:kern w:val="0"/>
-          <w:sz w:val="20"/>
-          <w:szCs w:val="20"/>
-        </w:rPr>
-        <w:t xml:space="preserve"> </w:t>
-      </w:r>
-      <w:r>
-        <w:rPr>
-          <w:rFonts w:ascii="Arial" w:hAnsi="Arial" w:cs="Arial"/>
-          <w:color w:val="0A090C"/>
-          <w:kern w:val="0"/>
-          <w:sz w:val="20"/>
-          <w:szCs w:val="20"/>
-        </w:rPr>
-        <w:t>2 números de teléfonos fijos.</w:t>
+          <w:sz w:val="20"/>
+          <w:szCs w:val="20"/>
+        </w:rPr>
+        <w:t>, se observa que con el número de identificación del señor CARLOS ANDRÉS BERMÚDEZ PÉREZ , figuran 2 números de teléfonos fijos.</w:t>
       </w:r>
     </w:p>
     <w:p>
@@ -16850,7 +17215,6 @@
           <w:sz w:val="26"/>
           <w:szCs w:val="26"/>
         </w:rPr>
-        <w:lastRenderedPageBreak/>
         <w:t xml:space="preserve">FELIPE TORO VALENCIA </w:t>
       </w:r>
       <w:r>
@@ -17017,27 +17381,7 @@
           <w:sz w:val="20"/>
           <w:szCs w:val="20"/>
         </w:rPr>
-        <w:t>fue expedida el 15 de marzo de 1996, a nombre FELIPE TORO VALENCIA en la ciudad de</w:t>
-      </w:r>
-      <w:r>
-        <w:rPr>
-          <w:rFonts w:ascii="Arial" w:hAnsi="Arial" w:cs="Arial"/>
-          <w:color w:val="0A090C"/>
-          <w:kern w:val="0"/>
-          <w:sz w:val="20"/>
-          <w:szCs w:val="20"/>
-        </w:rPr>
-        <w:t xml:space="preserve"> </w:t>
-      </w:r>
-      <w:r>
-        <w:rPr>
-          <w:rFonts w:ascii="Arial" w:hAnsi="Arial" w:cs="Arial"/>
-          <w:color w:val="0A090C"/>
-          <w:kern w:val="0"/>
-          <w:sz w:val="20"/>
-          <w:szCs w:val="20"/>
-        </w:rPr>
-        <w:t>Medellín.</w:t>
+        <w:t>fue expedida el 15 de marzo de 1996, a nombre FELIPE TORO VALENCIA en la ciudad de Medellín.</w:t>
       </w:r>
     </w:p>
     <w:p>
@@ -17209,27 +17553,7 @@
           <w:sz w:val="20"/>
           <w:szCs w:val="20"/>
         </w:rPr>
-        <w:t>el señor FELIPE TORO</w:t>
-      </w:r>
-      <w:r>
-        <w:rPr>
-          <w:rFonts w:ascii="Arial" w:hAnsi="Arial" w:cs="Arial"/>
-          <w:color w:val="0A090C"/>
-          <w:kern w:val="0"/>
-          <w:sz w:val="20"/>
-          <w:szCs w:val="20"/>
-        </w:rPr>
-        <w:t xml:space="preserve"> </w:t>
-      </w:r>
-      <w:r>
-        <w:rPr>
-          <w:rFonts w:ascii="Arial" w:hAnsi="Arial" w:cs="Arial"/>
-          <w:color w:val="0A090C"/>
-          <w:kern w:val="0"/>
-          <w:sz w:val="20"/>
-          <w:szCs w:val="20"/>
-        </w:rPr>
-        <w:t xml:space="preserve">VALENCIA, no registra actividad económica </w:t>
+        <w:t xml:space="preserve">el señor FELIPE TORO VALENCIA, no registra actividad económica </w:t>
       </w:r>
       <w:r>
         <w:rPr>
@@ -17692,6 +18016,7 @@
           <w:sz w:val="20"/>
           <w:szCs w:val="20"/>
         </w:rPr>
+        <w:lastRenderedPageBreak/>
         <w:t>se</w:t>
       </w:r>
       <w:r>
@@ -19151,27 +19476,7 @@
           <w:sz w:val="20"/>
           <w:szCs w:val="20"/>
         </w:rPr>
-        <w:t>se observa que con el número dé identificación del señor FELIPE TORO VALENCIA, figuran</w:t>
-      </w:r>
-      <w:r>
-        <w:rPr>
-          <w:rFonts w:ascii="Arial" w:hAnsi="Arial" w:cs="Arial"/>
-          <w:color w:val="0A0A0D"/>
-          <w:kern w:val="0"/>
-          <w:sz w:val="20"/>
-          <w:szCs w:val="20"/>
-        </w:rPr>
-        <w:t xml:space="preserve"> </w:t>
-      </w:r>
-      <w:r>
-        <w:rPr>
-          <w:rFonts w:ascii="Arial" w:hAnsi="Arial" w:cs="Arial"/>
-          <w:color w:val="0A0A0D"/>
-          <w:kern w:val="0"/>
-          <w:sz w:val="20"/>
-          <w:szCs w:val="20"/>
-        </w:rPr>
-        <w:t>1 número de teléfono móvil.</w:t>
+        <w:t>se observa que con el número dé identificación del señor FELIPE TORO VALENCIA, figuran 1 número de teléfono móvil.</w:t>
       </w:r>
     </w:p>
     <w:p>
@@ -19406,27 +19711,7 @@
           <w:sz w:val="20"/>
           <w:szCs w:val="20"/>
         </w:rPr>
-        <w:t>13.576.890 fue expedida el 27 de octubre de 1976, a nombre GABRIELA VALENCIA SALAZAR en la</w:t>
-      </w:r>
-      <w:r>
-        <w:rPr>
-          <w:rFonts w:ascii="Arial" w:hAnsi="Arial" w:cs="Arial"/>
-          <w:color w:val="0A0A0D"/>
-          <w:kern w:val="0"/>
-          <w:sz w:val="20"/>
-          <w:szCs w:val="20"/>
-        </w:rPr>
-        <w:t xml:space="preserve"> </w:t>
-      </w:r>
-      <w:r>
-        <w:rPr>
-          <w:rFonts w:ascii="Arial" w:hAnsi="Arial" w:cs="Arial"/>
-          <w:color w:val="0A0A0D"/>
-          <w:kern w:val="0"/>
-          <w:sz w:val="20"/>
-          <w:szCs w:val="20"/>
-        </w:rPr>
-        <w:t>ciudad dé</w:t>
+        <w:t>13.576.890 fue expedida el 27 de octubre de 1976, a nombre GABRIELA VALENCIA SALAZAR en la ciudad dé</w:t>
       </w:r>
       <w:r>
         <w:rPr>
@@ -19761,27 +20046,7 @@
           <w:sz w:val="20"/>
           <w:szCs w:val="20"/>
         </w:rPr>
-        <w:t>en mayo</w:t>
-      </w:r>
-      <w:r>
-        <w:rPr>
-          <w:rFonts w:ascii="Arial" w:hAnsi="Arial" w:cs="Arial"/>
-          <w:color w:val="14181E"/>
-          <w:kern w:val="0"/>
-          <w:sz w:val="20"/>
-          <w:szCs w:val="20"/>
-        </w:rPr>
-        <w:t xml:space="preserve"> </w:t>
-      </w:r>
-      <w:r>
-        <w:rPr>
-          <w:rFonts w:ascii="Arial" w:hAnsi="Arial" w:cs="Arial"/>
-          <w:color w:val="14181E"/>
-          <w:kern w:val="0"/>
-          <w:sz w:val="20"/>
-          <w:szCs w:val="20"/>
-        </w:rPr>
-        <w:t>de 2018</w:t>
+        <w:t>en mayo de 2018</w:t>
       </w:r>
       <w:r>
         <w:rPr>
@@ -19997,7 +20262,6 @@
                 <w:lang w:eastAsia="es-CO"/>
                 <w14:ligatures w14:val="none"/>
               </w:rPr>
-              <w:lastRenderedPageBreak/>
               <w:t>FECHA</w:t>
             </w:r>
           </w:p>
@@ -20753,6 +21017,7 @@
           <w:sz w:val="20"/>
           <w:szCs w:val="20"/>
         </w:rPr>
+        <w:lastRenderedPageBreak/>
         <w:t xml:space="preserve">Financiera </w:t>
       </w:r>
       <w:r>
@@ -24456,27 +24721,7 @@
           <w:sz w:val="20"/>
           <w:szCs w:val="20"/>
         </w:rPr>
-        <w:t>el señor SANTIAGO LÓPEZ</w:t>
-      </w:r>
-      <w:r>
-        <w:rPr>
-          <w:rFonts w:ascii="Arial" w:hAnsi="Arial" w:cs="Arial"/>
-          <w:color w:val="060509"/>
-          <w:kern w:val="0"/>
-          <w:sz w:val="20"/>
-          <w:szCs w:val="20"/>
-        </w:rPr>
-        <w:t xml:space="preserve"> </w:t>
-      </w:r>
-      <w:r>
-        <w:rPr>
-          <w:rFonts w:ascii="Arial" w:hAnsi="Arial" w:cs="Arial"/>
-          <w:color w:val="060509"/>
-          <w:kern w:val="0"/>
-          <w:sz w:val="20"/>
-          <w:szCs w:val="20"/>
-        </w:rPr>
-        <w:t>GARCÍA</w:t>
+        <w:t>el señor SANTIAGO LÓPEZ GARCÍA</w:t>
       </w:r>
       <w:r>
         <w:rPr>
@@ -24532,17 +24777,7 @@
           <w:sz w:val="20"/>
           <w:szCs w:val="20"/>
         </w:rPr>
-        <w:t>millones, ubicado en la ciudad de Bogotá:</w:t>
-      </w:r>
-      <w:r>
-        <w:rPr>
-          <w:rFonts w:ascii="Arial" w:hAnsi="Arial" w:cs="Arial"/>
-          <w:color w:val="060509"/>
-          <w:kern w:val="0"/>
-          <w:sz w:val="20"/>
-          <w:szCs w:val="20"/>
-        </w:rPr>
-        <w:t xml:space="preserve"> </w:t>
+        <w:t xml:space="preserve">millones, ubicado en la ciudad de Bogotá: </w:t>
       </w:r>
     </w:p>
     <w:p>
@@ -24614,6 +24849,7 @@
                 <w:lang w:eastAsia="es-CO"/>
                 <w14:ligatures w14:val="none"/>
               </w:rPr>
+              <w:lastRenderedPageBreak/>
               <w:t>predial</w:t>
             </w:r>
           </w:p>
@@ -26041,7 +26277,17 @@
           <w:sz w:val="20"/>
           <w:szCs w:val="20"/>
         </w:rPr>
-        <w:t>por el</w:t>
+        <w:t>por el número de identificación, donde se pudo establecer que la cédula de ciudadanía No, 15</w:t>
+      </w:r>
+      <w:r>
+        <w:rPr>
+          <w:rFonts w:ascii="Arial" w:hAnsi="Arial" w:cs="Arial"/>
+          <w:color w:val="182029"/>
+          <w:kern w:val="0"/>
+          <w:sz w:val="20"/>
+          <w:szCs w:val="20"/>
+        </w:rPr>
+        <w:t>.</w:t>
       </w:r>
       <w:r>
         <w:rPr>
@@ -26051,57 +26297,7 @@
           <w:sz w:val="20"/>
           <w:szCs w:val="20"/>
         </w:rPr>
-        <w:t xml:space="preserve"> </w:t>
-      </w:r>
-      <w:r>
-        <w:rPr>
-          <w:rFonts w:ascii="Arial" w:hAnsi="Arial" w:cs="Arial"/>
-          <w:color w:val="09090C"/>
-          <w:kern w:val="0"/>
-          <w:sz w:val="20"/>
-          <w:szCs w:val="20"/>
-        </w:rPr>
-        <w:t>número de identificación, donde se pudo establecer que la cédula de ciudadanía No, 15</w:t>
-      </w:r>
-      <w:r>
-        <w:rPr>
-          <w:rFonts w:ascii="Arial" w:hAnsi="Arial" w:cs="Arial"/>
-          <w:color w:val="182029"/>
-          <w:kern w:val="0"/>
-          <w:sz w:val="20"/>
-          <w:szCs w:val="20"/>
-        </w:rPr>
-        <w:t>.</w:t>
-      </w:r>
-      <w:r>
-        <w:rPr>
-          <w:rFonts w:ascii="Arial" w:hAnsi="Arial" w:cs="Arial"/>
-          <w:color w:val="09090C"/>
-          <w:kern w:val="0"/>
-          <w:sz w:val="20"/>
-          <w:szCs w:val="20"/>
-        </w:rPr>
-        <w:t>789.012 fue</w:t>
-      </w:r>
-      <w:r>
-        <w:rPr>
-          <w:rFonts w:ascii="Arial" w:hAnsi="Arial" w:cs="Arial"/>
-          <w:color w:val="09090C"/>
-          <w:kern w:val="0"/>
-          <w:sz w:val="20"/>
-          <w:szCs w:val="20"/>
-        </w:rPr>
-        <w:t xml:space="preserve"> </w:t>
-      </w:r>
-      <w:r>
-        <w:rPr>
-          <w:rFonts w:ascii="Arial" w:hAnsi="Arial" w:cs="Arial"/>
-          <w:color w:val="09090C"/>
-          <w:kern w:val="0"/>
-          <w:sz w:val="20"/>
-          <w:szCs w:val="20"/>
-        </w:rPr>
-        <w:t>expedida el 13 de marzo de 1997</w:t>
+        <w:t>789.012 fue expedida el 13 de marzo de 1997</w:t>
       </w:r>
       <w:r>
         <w:rPr>
@@ -26183,27 +26379,7 @@
           <w:sz w:val="20"/>
           <w:szCs w:val="20"/>
         </w:rPr>
-        <w:t>a</w:t>
-      </w:r>
-      <w:r>
-        <w:rPr>
-          <w:rFonts w:ascii="Arial" w:hAnsi="Arial" w:cs="Arial"/>
-          <w:color w:val="09090C"/>
-          <w:kern w:val="0"/>
-          <w:sz w:val="20"/>
-          <w:szCs w:val="20"/>
-        </w:rPr>
-        <w:t xml:space="preserve"> </w:t>
-      </w:r>
-      <w:r>
-        <w:rPr>
-          <w:rFonts w:ascii="Arial" w:hAnsi="Arial" w:cs="Arial"/>
-          <w:color w:val="09090C"/>
-          <w:kern w:val="0"/>
-          <w:sz w:val="20"/>
-          <w:szCs w:val="20"/>
-        </w:rPr>
-        <w:t>(Cundinamarca).</w:t>
+        <w:t>a (Cundinamarca).</w:t>
       </w:r>
     </w:p>
     <w:p>
@@ -26518,7 +26694,6 @@
           <w:sz w:val="20"/>
           <w:szCs w:val="20"/>
         </w:rPr>
-        <w:lastRenderedPageBreak/>
         <w:t>De acuerdo con la consulta efectuada en la base de datos de la Central de Información Financiera - CIFIN</w:t>
       </w:r>
       <w:r>
@@ -26619,27 +26794,7 @@
           <w:sz w:val="20"/>
           <w:szCs w:val="20"/>
         </w:rPr>
-        <w:t>registra actividad económica y es titúlar de 1 producto financiero, el cual está representado en 1 cuenta de</w:t>
-      </w:r>
-      <w:r>
-        <w:rPr>
-          <w:rFonts w:ascii="Arial" w:hAnsi="Arial" w:cs="Arial"/>
-          <w:color w:val="09090C"/>
-          <w:kern w:val="0"/>
-          <w:sz w:val="20"/>
-          <w:szCs w:val="20"/>
-        </w:rPr>
-        <w:t xml:space="preserve"> </w:t>
-      </w:r>
-      <w:r>
-        <w:rPr>
-          <w:rFonts w:ascii="Arial" w:hAnsi="Arial" w:cs="Arial"/>
-          <w:color w:val="09090C"/>
-          <w:kern w:val="0"/>
-          <w:sz w:val="20"/>
-          <w:szCs w:val="20"/>
-        </w:rPr>
-        <w:t>ahorro vigente</w:t>
+        <w:t>registra actividad económica y es titúlar de 1 producto financiero, el cual está representado en 1 cuenta de ahorro vigente</w:t>
       </w:r>
       <w:r>
         <w:rPr>
@@ -27539,27 +27694,7 @@
           <w:sz w:val="20"/>
           <w:szCs w:val="20"/>
         </w:rPr>
-        <w:t>ora JULIANA</w:t>
-      </w:r>
-      <w:r>
-        <w:rPr>
-          <w:rFonts w:ascii="Arial" w:hAnsi="Arial" w:cs="Arial"/>
-          <w:color w:val="0A0B0E"/>
-          <w:kern w:val="0"/>
-          <w:sz w:val="20"/>
-          <w:szCs w:val="20"/>
-        </w:rPr>
-        <w:t xml:space="preserve"> </w:t>
-      </w:r>
-      <w:r>
-        <w:rPr>
-          <w:rFonts w:ascii="Arial" w:hAnsi="Arial" w:cs="Arial"/>
-          <w:color w:val="0A0B0E"/>
-          <w:kern w:val="0"/>
-          <w:sz w:val="20"/>
-          <w:szCs w:val="20"/>
-        </w:rPr>
-        <w:t>H</w:t>
+        <w:t>ora JULIANA H</w:t>
       </w:r>
       <w:r>
         <w:rPr>
@@ -28009,6 +28144,7 @@
                 <w:lang w:eastAsia="es-CO"/>
                 <w14:ligatures w14:val="none"/>
               </w:rPr>
+              <w:lastRenderedPageBreak/>
               <w:t>DEPOSITOS</w:t>
             </w:r>
           </w:p>
@@ -28807,27 +28943,7 @@
           <w:sz w:val="20"/>
           <w:szCs w:val="20"/>
         </w:rPr>
-        <w:t>ñora JULIANA</w:t>
-      </w:r>
-      <w:r>
-        <w:rPr>
-          <w:rFonts w:ascii="Arial" w:hAnsi="Arial" w:cs="Arial"/>
-          <w:color w:val="0A0B0E"/>
-          <w:kern w:val="0"/>
-          <w:sz w:val="20"/>
-          <w:szCs w:val="20"/>
-        </w:rPr>
-        <w:t xml:space="preserve"> </w:t>
-      </w:r>
-      <w:r>
-        <w:rPr>
-          <w:rFonts w:ascii="Arial" w:hAnsi="Arial" w:cs="Arial"/>
-          <w:color w:val="0A0B0E"/>
-          <w:kern w:val="0"/>
-          <w:sz w:val="20"/>
-          <w:szCs w:val="20"/>
-        </w:rPr>
-        <w:t>HERR</w:t>
+        <w:t>ñora JULIANA HERR</w:t>
       </w:r>
       <w:r>
         <w:rPr>
@@ -30643,7 +30759,6 @@
           <w:sz w:val="20"/>
           <w:szCs w:val="20"/>
         </w:rPr>
-        <w:lastRenderedPageBreak/>
         <w:t>un valor total de $175 millones y pagado en efectivo; la cual fue adquirida al concesionario YOKOMOTOR S</w:t>
       </w:r>
       <w:r>
@@ -31917,9 +32032,9 @@
 <file path=word/numbering.xml><?xml version="1.0" encoding="utf-8"?>
 <w:numbering xmlns:wpc="http://schemas.microsoft.com/office/word/2010/wordprocessingCanvas" xmlns:cx="http://schemas.microsoft.com/office/drawing/2014/chartex" xmlns:cx1="http://schemas.microsoft.com/office/drawing/2015/9/8/chartex" xmlns:cx2="http://schemas.microsoft.com/office/drawing/2015/10/21/chartex" xmlns:cx3="http://schemas.microsoft.com/office/drawing/2016/5/9/chartex" xmlns:cx4="http://schemas.microsoft.com/office/drawing/2016/5/10/chartex" xmlns:cx5="http://schemas.microsoft.com/office/drawing/2016/5/11/chartex" xmlns:cx6="http://schemas.microsoft.com/office/drawing/2016/5/12/chartex" xmlns:cx7="http://schemas.microsoft.com/office/drawing/2016/5/13/chartex" xmlns:cx8="http://schemas.microsoft.com/office/drawing/2016/5/14/chartex" xmlns:mc="http://schemas.openxmlformats.org/markup-compatibility/2006" xmlns:aink="http://schemas.microsoft.com/office/drawing/2016/ink" xmlns:am3d="http://schemas.microsoft.com/office/drawing/2017/model3d" xmlns:o="urn:schemas-microsoft-com:office:office" xmlns:oel="http://schemas.microsoft.com/office/2019/extlst" xmlns:r="http://schemas.openxmlformats.org/officeDocument/2006/relationships" xmlns:m="http://schemas.openxmlformats.org/officeDocument/2006/math" xmlns:v="urn:schemas-microsoft-com:vml" xmlns:wp14="http://schemas.microsoft.com/office/word/2010/wordprocessingDrawing" xmlns:wp="http://schemas.openxmlformats.org/drawingml/2006/wordprocessingDrawing" xmlns:w10="urn:schemas-microsoft-com:office:word" xmlns:w="http://schemas.openxmlformats.org/wordprocessingml/2006/main" xmlns:w14="http://schemas.microsoft.com/office/word/2010/wordml" xmlns:w15="http://schemas.microsoft.com/office/word/2012/wordml" xmlns:w16cex="http://schemas.microsoft.com/office/word/2018/wordml/cex" xmlns:w16cid="http://schemas.microsoft.com/office/word/2016/wordml/cid" xmlns:w16="http://schemas.microsoft.com/office/word/2018/wordml" xmlns:w16sdtdh="http://schemas.microsoft.com/office/word/2020/wordml/sdtdatahash" xmlns:w16se="http://schemas.microsoft.com/office/word/2015/wordml/symex" xmlns:wpg="http://schemas.microsoft.com/office/word/2010/wordprocessingGroup" xmlns:wpi="http://schemas.microsoft.com/office/word/2010/wordprocessingInk" xmlns:wne="http://schemas.microsoft.com/office/word/2006/wordml" xmlns:wps="http://schemas.microsoft.com/office/word/2010/wordprocessingShape" mc:Ignorable="w14 w15 w16se w16cid w16 w16cex w16sdtdh wp14">
   <w:abstractNum w:abstractNumId="0" w15:restartNumberingAfterBreak="0">
-    <w:nsid w:val="667B5756"/>
+    <w:nsid w:val="1BA3655D"/>
     <w:multiLevelType w:val="multilevel"/>
-    <w:tmpl w:val="A7F4E058"/>
+    <w:tmpl w:val="F9C00606"/>
     <w:lvl w:ilvl="0">
       <w:start w:val="1"/>
       <w:numFmt w:val="bullet"/>
@@ -32066,9 +32181,9 @@
     </w:lvl>
   </w:abstractNum>
   <w:abstractNum w:abstractNumId="1" w15:restartNumberingAfterBreak="0">
-    <w:nsid w:val="6FA42F30"/>
+    <w:nsid w:val="528D2DC8"/>
     <w:multiLevelType w:val="multilevel"/>
-    <w:tmpl w:val="1B2EF3CE"/>
+    <w:tmpl w:val="37E22400"/>
     <w:lvl w:ilvl="0">
       <w:start w:val="1"/>
       <w:numFmt w:val="bullet"/>
@@ -32214,11 +32329,467 @@
       </w:rPr>
     </w:lvl>
   </w:abstractNum>
+  <w:abstractNum w:abstractNumId="2" w15:restartNumberingAfterBreak="0">
+    <w:nsid w:val="667B5756"/>
+    <w:multiLevelType w:val="multilevel"/>
+    <w:tmpl w:val="A7F4E058"/>
+    <w:lvl w:ilvl="0">
+      <w:start w:val="1"/>
+      <w:numFmt w:val="bullet"/>
+      <w:lvlText w:val=""/>
+      <w:lvlJc w:val="left"/>
+      <w:pPr>
+        <w:tabs>
+          <w:tab w:val="num" w:pos="720"/>
+        </w:tabs>
+        <w:ind w:left="720" w:hanging="360"/>
+      </w:pPr>
+      <w:rPr>
+        <w:rFonts w:ascii="Symbol" w:hAnsi="Symbol" w:hint="default"/>
+        <w:sz w:val="20"/>
+      </w:rPr>
+    </w:lvl>
+    <w:lvl w:ilvl="1" w:tentative="1">
+      <w:start w:val="1"/>
+      <w:numFmt w:val="bullet"/>
+      <w:lvlText w:val="o"/>
+      <w:lvlJc w:val="left"/>
+      <w:pPr>
+        <w:tabs>
+          <w:tab w:val="num" w:pos="1440"/>
+        </w:tabs>
+        <w:ind w:left="1440" w:hanging="360"/>
+      </w:pPr>
+      <w:rPr>
+        <w:rFonts w:ascii="Courier New" w:hAnsi="Courier New" w:hint="default"/>
+        <w:sz w:val="20"/>
+      </w:rPr>
+    </w:lvl>
+    <w:lvl w:ilvl="2" w:tentative="1">
+      <w:start w:val="1"/>
+      <w:numFmt w:val="bullet"/>
+      <w:lvlText w:val=""/>
+      <w:lvlJc w:val="left"/>
+      <w:pPr>
+        <w:tabs>
+          <w:tab w:val="num" w:pos="2160"/>
+        </w:tabs>
+        <w:ind w:left="2160" w:hanging="360"/>
+      </w:pPr>
+      <w:rPr>
+        <w:rFonts w:ascii="Wingdings" w:hAnsi="Wingdings" w:hint="default"/>
+        <w:sz w:val="20"/>
+      </w:rPr>
+    </w:lvl>
+    <w:lvl w:ilvl="3" w:tentative="1">
+      <w:start w:val="1"/>
+      <w:numFmt w:val="bullet"/>
+      <w:lvlText w:val=""/>
+      <w:lvlJc w:val="left"/>
+      <w:pPr>
+        <w:tabs>
+          <w:tab w:val="num" w:pos="2880"/>
+        </w:tabs>
+        <w:ind w:left="2880" w:hanging="360"/>
+      </w:pPr>
+      <w:rPr>
+        <w:rFonts w:ascii="Wingdings" w:hAnsi="Wingdings" w:hint="default"/>
+        <w:sz w:val="20"/>
+      </w:rPr>
+    </w:lvl>
+    <w:lvl w:ilvl="4" w:tentative="1">
+      <w:start w:val="1"/>
+      <w:numFmt w:val="bullet"/>
+      <w:lvlText w:val=""/>
+      <w:lvlJc w:val="left"/>
+      <w:pPr>
+        <w:tabs>
+          <w:tab w:val="num" w:pos="3600"/>
+        </w:tabs>
+        <w:ind w:left="3600" w:hanging="360"/>
+      </w:pPr>
+      <w:rPr>
+        <w:rFonts w:ascii="Wingdings" w:hAnsi="Wingdings" w:hint="default"/>
+        <w:sz w:val="20"/>
+      </w:rPr>
+    </w:lvl>
+    <w:lvl w:ilvl="5" w:tentative="1">
+      <w:start w:val="1"/>
+      <w:numFmt w:val="bullet"/>
+      <w:lvlText w:val=""/>
+      <w:lvlJc w:val="left"/>
+      <w:pPr>
+        <w:tabs>
+          <w:tab w:val="num" w:pos="4320"/>
+        </w:tabs>
+        <w:ind w:left="4320" w:hanging="360"/>
+      </w:pPr>
+      <w:rPr>
+        <w:rFonts w:ascii="Wingdings" w:hAnsi="Wingdings" w:hint="default"/>
+        <w:sz w:val="20"/>
+      </w:rPr>
+    </w:lvl>
+    <w:lvl w:ilvl="6" w:tentative="1">
+      <w:start w:val="1"/>
+      <w:numFmt w:val="bullet"/>
+      <w:lvlText w:val=""/>
+      <w:lvlJc w:val="left"/>
+      <w:pPr>
+        <w:tabs>
+          <w:tab w:val="num" w:pos="5040"/>
+        </w:tabs>
+        <w:ind w:left="5040" w:hanging="360"/>
+      </w:pPr>
+      <w:rPr>
+        <w:rFonts w:ascii="Wingdings" w:hAnsi="Wingdings" w:hint="default"/>
+        <w:sz w:val="20"/>
+      </w:rPr>
+    </w:lvl>
+    <w:lvl w:ilvl="7" w:tentative="1">
+      <w:start w:val="1"/>
+      <w:numFmt w:val="bullet"/>
+      <w:lvlText w:val=""/>
+      <w:lvlJc w:val="left"/>
+      <w:pPr>
+        <w:tabs>
+          <w:tab w:val="num" w:pos="5760"/>
+        </w:tabs>
+        <w:ind w:left="5760" w:hanging="360"/>
+      </w:pPr>
+      <w:rPr>
+        <w:rFonts w:ascii="Wingdings" w:hAnsi="Wingdings" w:hint="default"/>
+        <w:sz w:val="20"/>
+      </w:rPr>
+    </w:lvl>
+    <w:lvl w:ilvl="8" w:tentative="1">
+      <w:start w:val="1"/>
+      <w:numFmt w:val="bullet"/>
+      <w:lvlText w:val=""/>
+      <w:lvlJc w:val="left"/>
+      <w:pPr>
+        <w:tabs>
+          <w:tab w:val="num" w:pos="6480"/>
+        </w:tabs>
+        <w:ind w:left="6480" w:hanging="360"/>
+      </w:pPr>
+      <w:rPr>
+        <w:rFonts w:ascii="Wingdings" w:hAnsi="Wingdings" w:hint="default"/>
+        <w:sz w:val="20"/>
+      </w:rPr>
+    </w:lvl>
+  </w:abstractNum>
+  <w:abstractNum w:abstractNumId="3" w15:restartNumberingAfterBreak="0">
+    <w:nsid w:val="6FA42F30"/>
+    <w:multiLevelType w:val="multilevel"/>
+    <w:tmpl w:val="1B2EF3CE"/>
+    <w:lvl w:ilvl="0">
+      <w:start w:val="1"/>
+      <w:numFmt w:val="bullet"/>
+      <w:lvlText w:val=""/>
+      <w:lvlJc w:val="left"/>
+      <w:pPr>
+        <w:tabs>
+          <w:tab w:val="num" w:pos="720"/>
+        </w:tabs>
+        <w:ind w:left="720" w:hanging="360"/>
+      </w:pPr>
+      <w:rPr>
+        <w:rFonts w:ascii="Symbol" w:hAnsi="Symbol" w:hint="default"/>
+        <w:sz w:val="20"/>
+      </w:rPr>
+    </w:lvl>
+    <w:lvl w:ilvl="1" w:tentative="1">
+      <w:start w:val="1"/>
+      <w:numFmt w:val="bullet"/>
+      <w:lvlText w:val="o"/>
+      <w:lvlJc w:val="left"/>
+      <w:pPr>
+        <w:tabs>
+          <w:tab w:val="num" w:pos="1440"/>
+        </w:tabs>
+        <w:ind w:left="1440" w:hanging="360"/>
+      </w:pPr>
+      <w:rPr>
+        <w:rFonts w:ascii="Courier New" w:hAnsi="Courier New" w:hint="default"/>
+        <w:sz w:val="20"/>
+      </w:rPr>
+    </w:lvl>
+    <w:lvl w:ilvl="2" w:tentative="1">
+      <w:start w:val="1"/>
+      <w:numFmt w:val="bullet"/>
+      <w:lvlText w:val=""/>
+      <w:lvlJc w:val="left"/>
+      <w:pPr>
+        <w:tabs>
+          <w:tab w:val="num" w:pos="2160"/>
+        </w:tabs>
+        <w:ind w:left="2160" w:hanging="360"/>
+      </w:pPr>
+      <w:rPr>
+        <w:rFonts w:ascii="Wingdings" w:hAnsi="Wingdings" w:hint="default"/>
+        <w:sz w:val="20"/>
+      </w:rPr>
+    </w:lvl>
+    <w:lvl w:ilvl="3" w:tentative="1">
+      <w:start w:val="1"/>
+      <w:numFmt w:val="bullet"/>
+      <w:lvlText w:val=""/>
+      <w:lvlJc w:val="left"/>
+      <w:pPr>
+        <w:tabs>
+          <w:tab w:val="num" w:pos="2880"/>
+        </w:tabs>
+        <w:ind w:left="2880" w:hanging="360"/>
+      </w:pPr>
+      <w:rPr>
+        <w:rFonts w:ascii="Wingdings" w:hAnsi="Wingdings" w:hint="default"/>
+        <w:sz w:val="20"/>
+      </w:rPr>
+    </w:lvl>
+    <w:lvl w:ilvl="4" w:tentative="1">
+      <w:start w:val="1"/>
+      <w:numFmt w:val="bullet"/>
+      <w:lvlText w:val=""/>
+      <w:lvlJc w:val="left"/>
+      <w:pPr>
+        <w:tabs>
+          <w:tab w:val="num" w:pos="3600"/>
+        </w:tabs>
+        <w:ind w:left="3600" w:hanging="360"/>
+      </w:pPr>
+      <w:rPr>
+        <w:rFonts w:ascii="Wingdings" w:hAnsi="Wingdings" w:hint="default"/>
+        <w:sz w:val="20"/>
+      </w:rPr>
+    </w:lvl>
+    <w:lvl w:ilvl="5" w:tentative="1">
+      <w:start w:val="1"/>
+      <w:numFmt w:val="bullet"/>
+      <w:lvlText w:val=""/>
+      <w:lvlJc w:val="left"/>
+      <w:pPr>
+        <w:tabs>
+          <w:tab w:val="num" w:pos="4320"/>
+        </w:tabs>
+        <w:ind w:left="4320" w:hanging="360"/>
+      </w:pPr>
+      <w:rPr>
+        <w:rFonts w:ascii="Wingdings" w:hAnsi="Wingdings" w:hint="default"/>
+        <w:sz w:val="20"/>
+      </w:rPr>
+    </w:lvl>
+    <w:lvl w:ilvl="6" w:tentative="1">
+      <w:start w:val="1"/>
+      <w:numFmt w:val="bullet"/>
+      <w:lvlText w:val=""/>
+      <w:lvlJc w:val="left"/>
+      <w:pPr>
+        <w:tabs>
+          <w:tab w:val="num" w:pos="5040"/>
+        </w:tabs>
+        <w:ind w:left="5040" w:hanging="360"/>
+      </w:pPr>
+      <w:rPr>
+        <w:rFonts w:ascii="Wingdings" w:hAnsi="Wingdings" w:hint="default"/>
+        <w:sz w:val="20"/>
+      </w:rPr>
+    </w:lvl>
+    <w:lvl w:ilvl="7" w:tentative="1">
+      <w:start w:val="1"/>
+      <w:numFmt w:val="bullet"/>
+      <w:lvlText w:val=""/>
+      <w:lvlJc w:val="left"/>
+      <w:pPr>
+        <w:tabs>
+          <w:tab w:val="num" w:pos="5760"/>
+        </w:tabs>
+        <w:ind w:left="5760" w:hanging="360"/>
+      </w:pPr>
+      <w:rPr>
+        <w:rFonts w:ascii="Wingdings" w:hAnsi="Wingdings" w:hint="default"/>
+        <w:sz w:val="20"/>
+      </w:rPr>
+    </w:lvl>
+    <w:lvl w:ilvl="8" w:tentative="1">
+      <w:start w:val="1"/>
+      <w:numFmt w:val="bullet"/>
+      <w:lvlText w:val=""/>
+      <w:lvlJc w:val="left"/>
+      <w:pPr>
+        <w:tabs>
+          <w:tab w:val="num" w:pos="6480"/>
+        </w:tabs>
+        <w:ind w:left="6480" w:hanging="360"/>
+      </w:pPr>
+      <w:rPr>
+        <w:rFonts w:ascii="Wingdings" w:hAnsi="Wingdings" w:hint="default"/>
+        <w:sz w:val="20"/>
+      </w:rPr>
+    </w:lvl>
+  </w:abstractNum>
+  <w:abstractNum w:abstractNumId="4" w15:restartNumberingAfterBreak="0">
+    <w:nsid w:val="781F077A"/>
+    <w:multiLevelType w:val="multilevel"/>
+    <w:tmpl w:val="E7F66D30"/>
+    <w:lvl w:ilvl="0">
+      <w:start w:val="1"/>
+      <w:numFmt w:val="bullet"/>
+      <w:lvlText w:val=""/>
+      <w:lvlJc w:val="left"/>
+      <w:pPr>
+        <w:tabs>
+          <w:tab w:val="num" w:pos="720"/>
+        </w:tabs>
+        <w:ind w:left="720" w:hanging="360"/>
+      </w:pPr>
+      <w:rPr>
+        <w:rFonts w:ascii="Symbol" w:hAnsi="Symbol" w:hint="default"/>
+        <w:sz w:val="20"/>
+      </w:rPr>
+    </w:lvl>
+    <w:lvl w:ilvl="1" w:tentative="1">
+      <w:start w:val="1"/>
+      <w:numFmt w:val="bullet"/>
+      <w:lvlText w:val="o"/>
+      <w:lvlJc w:val="left"/>
+      <w:pPr>
+        <w:tabs>
+          <w:tab w:val="num" w:pos="1440"/>
+        </w:tabs>
+        <w:ind w:left="1440" w:hanging="360"/>
+      </w:pPr>
+      <w:rPr>
+        <w:rFonts w:ascii="Courier New" w:hAnsi="Courier New" w:hint="default"/>
+        <w:sz w:val="20"/>
+      </w:rPr>
+    </w:lvl>
+    <w:lvl w:ilvl="2" w:tentative="1">
+      <w:start w:val="1"/>
+      <w:numFmt w:val="bullet"/>
+      <w:lvlText w:val=""/>
+      <w:lvlJc w:val="left"/>
+      <w:pPr>
+        <w:tabs>
+          <w:tab w:val="num" w:pos="2160"/>
+        </w:tabs>
+        <w:ind w:left="2160" w:hanging="360"/>
+      </w:pPr>
+      <w:rPr>
+        <w:rFonts w:ascii="Wingdings" w:hAnsi="Wingdings" w:hint="default"/>
+        <w:sz w:val="20"/>
+      </w:rPr>
+    </w:lvl>
+    <w:lvl w:ilvl="3" w:tentative="1">
+      <w:start w:val="1"/>
+      <w:numFmt w:val="bullet"/>
+      <w:lvlText w:val=""/>
+      <w:lvlJc w:val="left"/>
+      <w:pPr>
+        <w:tabs>
+          <w:tab w:val="num" w:pos="2880"/>
+        </w:tabs>
+        <w:ind w:left="2880" w:hanging="360"/>
+      </w:pPr>
+      <w:rPr>
+        <w:rFonts w:ascii="Wingdings" w:hAnsi="Wingdings" w:hint="default"/>
+        <w:sz w:val="20"/>
+      </w:rPr>
+    </w:lvl>
+    <w:lvl w:ilvl="4" w:tentative="1">
+      <w:start w:val="1"/>
+      <w:numFmt w:val="bullet"/>
+      <w:lvlText w:val=""/>
+      <w:lvlJc w:val="left"/>
+      <w:pPr>
+        <w:tabs>
+          <w:tab w:val="num" w:pos="3600"/>
+        </w:tabs>
+        <w:ind w:left="3600" w:hanging="360"/>
+      </w:pPr>
+      <w:rPr>
+        <w:rFonts w:ascii="Wingdings" w:hAnsi="Wingdings" w:hint="default"/>
+        <w:sz w:val="20"/>
+      </w:rPr>
+    </w:lvl>
+    <w:lvl w:ilvl="5" w:tentative="1">
+      <w:start w:val="1"/>
+      <w:numFmt w:val="bullet"/>
+      <w:lvlText w:val=""/>
+      <w:lvlJc w:val="left"/>
+      <w:pPr>
+        <w:tabs>
+          <w:tab w:val="num" w:pos="4320"/>
+        </w:tabs>
+        <w:ind w:left="4320" w:hanging="360"/>
+      </w:pPr>
+      <w:rPr>
+        <w:rFonts w:ascii="Wingdings" w:hAnsi="Wingdings" w:hint="default"/>
+        <w:sz w:val="20"/>
+      </w:rPr>
+    </w:lvl>
+    <w:lvl w:ilvl="6" w:tentative="1">
+      <w:start w:val="1"/>
+      <w:numFmt w:val="bullet"/>
+      <w:lvlText w:val=""/>
+      <w:lvlJc w:val="left"/>
+      <w:pPr>
+        <w:tabs>
+          <w:tab w:val="num" w:pos="5040"/>
+        </w:tabs>
+        <w:ind w:left="5040" w:hanging="360"/>
+      </w:pPr>
+      <w:rPr>
+        <w:rFonts w:ascii="Wingdings" w:hAnsi="Wingdings" w:hint="default"/>
+        <w:sz w:val="20"/>
+      </w:rPr>
+    </w:lvl>
+    <w:lvl w:ilvl="7" w:tentative="1">
+      <w:start w:val="1"/>
+      <w:numFmt w:val="bullet"/>
+      <w:lvlText w:val=""/>
+      <w:lvlJc w:val="left"/>
+      <w:pPr>
+        <w:tabs>
+          <w:tab w:val="num" w:pos="5760"/>
+        </w:tabs>
+        <w:ind w:left="5760" w:hanging="360"/>
+      </w:pPr>
+      <w:rPr>
+        <w:rFonts w:ascii="Wingdings" w:hAnsi="Wingdings" w:hint="default"/>
+        <w:sz w:val="20"/>
+      </w:rPr>
+    </w:lvl>
+    <w:lvl w:ilvl="8" w:tentative="1">
+      <w:start w:val="1"/>
+      <w:numFmt w:val="bullet"/>
+      <w:lvlText w:val=""/>
+      <w:lvlJc w:val="left"/>
+      <w:pPr>
+        <w:tabs>
+          <w:tab w:val="num" w:pos="6480"/>
+        </w:tabs>
+        <w:ind w:left="6480" w:hanging="360"/>
+      </w:pPr>
+      <w:rPr>
+        <w:rFonts w:ascii="Wingdings" w:hAnsi="Wingdings" w:hint="default"/>
+        <w:sz w:val="20"/>
+      </w:rPr>
+    </w:lvl>
+  </w:abstractNum>
   <w:num w:numId="1" w16cid:durableId="1537817632">
-    <w:abstractNumId w:val="1"/>
+    <w:abstractNumId w:val="3"/>
   </w:num>
   <w:num w:numId="2" w16cid:durableId="638415139">
+    <w:abstractNumId w:val="2"/>
+  </w:num>
+  <w:num w:numId="3" w16cid:durableId="546920377">
+    <w:abstractNumId w:val="4"/>
+  </w:num>
+  <w:num w:numId="4" w16cid:durableId="1224872445">
     <w:abstractNumId w:val="0"/>
+  </w:num>
+  <w:num w:numId="5" w16cid:durableId="965626640">
+    <w:abstractNumId w:val="1"/>
   </w:num>
 </w:numbering>
 </file>

</xml_diff>